<commit_message>
hosting my website on github pages
</commit_message>
<xml_diff>
--- a/00008918_Report.docx
+++ b/00008918_Report.docx
@@ -679,13 +679,7 @@
               <w:spacing w:line="240" w:lineRule="auto"/>
             </w:pPr>
             <w:r>
-              <w:t xml:space="preserve">Deadline </w:t>
-            </w:r>
-            <w:r>
-              <w:t>D</w:t>
-            </w:r>
-            <w:r>
-              <w:t>ate</w:t>
+              <w:t>Deadline Date</w:t>
             </w:r>
           </w:p>
         </w:tc>
@@ -988,13 +982,7 @@
           <w:rPr>
             <w:u w:val="single"/>
           </w:rPr>
-          <w:t>http://intranet.wiut.uz/Shared%20Documents/Fo</w:t>
-        </w:r>
-        <w:r>
-          <w:rPr>
-            <w:u w:val="single"/>
-          </w:rPr>
-          <w:t>rms/AllItems.aspx</w:t>
+          <w:t>http://intranet.wiut.uz/Shared%20Documents/Forms/AllItems.aspx</w:t>
         </w:r>
       </w:hyperlink>
       <w:r>
@@ -1410,23 +1398,7 @@
                 <w:rFonts w:asciiTheme="majorHAnsi" w:hAnsiTheme="majorHAnsi" w:cstheme="majorHAnsi"/>
                 <w:noProof/>
               </w:rPr>
-              <w:t>Hea</w:t>
-            </w:r>
-            <w:r>
-              <w:rPr>
-                <w:rStyle w:val="a9"/>
-                <w:rFonts w:asciiTheme="majorHAnsi" w:hAnsiTheme="majorHAnsi" w:cstheme="majorHAnsi"/>
-                <w:noProof/>
-              </w:rPr>
-              <w:t>d</w:t>
-            </w:r>
-            <w:r>
-              <w:rPr>
-                <w:rStyle w:val="a9"/>
-                <w:rFonts w:asciiTheme="majorHAnsi" w:hAnsiTheme="majorHAnsi" w:cstheme="majorHAnsi"/>
-                <w:noProof/>
-              </w:rPr>
-              <w:t>er</w:t>
+              <w:t>Header</w:t>
             </w:r>
             <w:r>
               <w:rPr>
@@ -1678,23 +1650,7 @@
                 <w:rFonts w:asciiTheme="majorHAnsi" w:hAnsiTheme="majorHAnsi" w:cstheme="majorHAnsi"/>
                 <w:noProof/>
               </w:rPr>
-              <w:t>Abo</w:t>
-            </w:r>
-            <w:r>
-              <w:rPr>
-                <w:rStyle w:val="a9"/>
-                <w:rFonts w:asciiTheme="majorHAnsi" w:hAnsiTheme="majorHAnsi" w:cstheme="majorHAnsi"/>
-                <w:noProof/>
-              </w:rPr>
-              <w:t>u</w:t>
-            </w:r>
-            <w:r>
-              <w:rPr>
-                <w:rStyle w:val="a9"/>
-                <w:rFonts w:asciiTheme="majorHAnsi" w:hAnsiTheme="majorHAnsi" w:cstheme="majorHAnsi"/>
-                <w:noProof/>
-              </w:rPr>
-              <w:t>t</w:t>
+              <w:t>About</w:t>
             </w:r>
             <w:r>
               <w:rPr>
@@ -2317,15 +2273,7 @@
           <w:sz w:val="22"/>
           <w:szCs w:val="22"/>
         </w:rPr>
-        <w:t>The website created by me, in order to fulfill the course work requirements of a Web Technology module can be easily accessed using this link. It is a portfolio website owned by an imaginary individua</w:t>
-      </w:r>
-      <w:r>
-        <w:rPr>
-          <w:rFonts w:asciiTheme="majorHAnsi" w:hAnsiTheme="majorHAnsi" w:cstheme="majorHAnsi"/>
-          <w:sz w:val="22"/>
-          <w:szCs w:val="22"/>
-        </w:rPr>
-        <w:t>l, whose name is John Wall. John is a young</w:t>
+        <w:t>The website created by me, in order to fulfill the course work requirements of a Web Technology module can be easily accessed using this link. It is a portfolio website owned by an imaginary individual, whose name is John Wall. John is a young</w:t>
       </w:r>
       <w:r>
         <w:rPr>
@@ -2357,39 +2305,7 @@
           <w:sz w:val="22"/>
           <w:szCs w:val="22"/>
         </w:rPr>
-        <w:t xml:space="preserve"> offer. As yo</w:t>
-      </w:r>
-      <w:r>
-        <w:rPr>
-          <w:rFonts w:asciiTheme="majorHAnsi" w:hAnsiTheme="majorHAnsi" w:cstheme="majorHAnsi"/>
-          <w:sz w:val="22"/>
-          <w:szCs w:val="22"/>
-        </w:rPr>
-        <w:t>u could guess, John’s main target audience consists of individuals, small and midsize businesses, who want to create their own website. Obviously, there are various reasons for creating a website. Businesses need a website in order to expand the customer b</w:t>
-      </w:r>
-      <w:r>
-        <w:rPr>
-          <w:rFonts w:asciiTheme="majorHAnsi" w:hAnsiTheme="majorHAnsi" w:cstheme="majorHAnsi"/>
-          <w:sz w:val="22"/>
-          <w:szCs w:val="22"/>
-        </w:rPr>
-        <w:t>ase and address the masses, promoting their products or services. The reason for creating a website for individuals is usually blogging: providing some important information, such as articles on different topics, sharing some personal information and conta</w:t>
-      </w:r>
-      <w:r>
-        <w:rPr>
-          <w:rFonts w:asciiTheme="majorHAnsi" w:hAnsiTheme="majorHAnsi" w:cstheme="majorHAnsi"/>
-          <w:sz w:val="22"/>
-          <w:szCs w:val="22"/>
-        </w:rPr>
-        <w:t>cts. In fact, every single company may find it necessary to own a website, because nowadays in the age of technology a vast amount of people visit dozens of websites daily and having your own chunk of space in the world web may turn out to be a huge advant</w:t>
-      </w:r>
-      <w:r>
-        <w:rPr>
-          <w:rFonts w:asciiTheme="majorHAnsi" w:hAnsiTheme="majorHAnsi" w:cstheme="majorHAnsi"/>
-          <w:sz w:val="22"/>
-          <w:szCs w:val="22"/>
-        </w:rPr>
-        <w:t xml:space="preserve">age for business.  </w:t>
+        <w:t xml:space="preserve"> offer. As you could guess, John’s main target audience consists of individuals, small and midsize businesses, who want to create their own website. Obviously, there are various reasons for creating a website. Businesses need a website in order to expand the customer base and address the masses, promoting their products or services. The reason for creating a website for individuals is usually blogging: providing some important information, such as articles on different topics, sharing some personal information and contacts. In fact, every single company may find it necessary to own a website, because nowadays in the age of technology a vast amount of people visit dozens of websites daily and having your own chunk of space in the world web may turn out to be a huge advantage for business.  </w:t>
       </w:r>
     </w:p>
     <w:p>
@@ -2471,15 +2387,7 @@
           <w:sz w:val="22"/>
           <w:szCs w:val="22"/>
         </w:rPr>
-        <w:t>. The general design theme with the main navigational bar and footer remains the same throughout all pages. Color palette was decided to include dark gray colors in combination with light blue tones. In sake of simplicity, function</w:t>
-      </w:r>
-      <w:r>
-        <w:rPr>
-          <w:rFonts w:asciiTheme="majorHAnsi" w:hAnsiTheme="majorHAnsi" w:cstheme="majorHAnsi"/>
-          <w:sz w:val="22"/>
-          <w:szCs w:val="22"/>
-        </w:rPr>
-        <w:t>ality review will be presented for each web page separately.</w:t>
+        <w:t>. The general design theme with the main navigational bar and footer remains the same throughout all pages. Color palette was decided to include dark gray colors in combination with light blue tones. In sake of simplicity, functionality review will be presented for each web page separately.</w:t>
       </w:r>
     </w:p>
     <w:p>
@@ -2544,15 +2452,7 @@
           <w:sz w:val="22"/>
           <w:szCs w:val="22"/>
         </w:rPr>
-        <w:t xml:space="preserve"> navigation bar and the introductory section of the web page. Navigation bar consists of a logo image and a responsive menu, which</w:t>
-      </w:r>
-      <w:r>
-        <w:rPr>
-          <w:rFonts w:asciiTheme="majorHAnsi" w:hAnsiTheme="majorHAnsi" w:cstheme="majorHAnsi"/>
-          <w:sz w:val="22"/>
-          <w:szCs w:val="22"/>
-        </w:rPr>
-        <w:t xml:space="preserve"> transforms to a dynamic mobile menu, when the website is accessed via </w:t>
+        <w:t xml:space="preserve"> navigation bar and the introductory section of the web page. Navigation bar consists of a logo image and a responsive menu, which transforms to a dynamic mobile menu, when the website is accessed via </w:t>
       </w:r>
       <w:r>
         <w:rPr>
@@ -2568,15 +2468,7 @@
           <w:sz w:val="22"/>
           <w:szCs w:val="22"/>
         </w:rPr>
-        <w:t>. The introductory section includes the main heading, illustrating the name of a web page and some description with a button, stating “Hire me”, linked to the contacts page. M</w:t>
-      </w:r>
-      <w:r>
-        <w:rPr>
-          <w:rFonts w:asciiTheme="majorHAnsi" w:hAnsiTheme="majorHAnsi" w:cstheme="majorHAnsi"/>
-          <w:sz w:val="22"/>
-          <w:szCs w:val="22"/>
-        </w:rPr>
-        <w:t xml:space="preserve">oreover, there is a background animation, so the background image constantly changes, with a smooth transition.   </w:t>
+        <w:t xml:space="preserve">. The introductory section includes the main heading, illustrating the name of a web page and some description with a button, stating “Hire me”, linked to the contacts page. Moreover, there is a background animation, so the background image constantly changes, with a smooth transition.   </w:t>
       </w:r>
     </w:p>
     <w:p>
@@ -2625,23 +2517,7 @@
           <w:sz w:val="22"/>
           <w:szCs w:val="22"/>
         </w:rPr>
-        <w:t>Footer is developed in a minimalistic style and demonstrates only necessary information. It consists of a footer-map with links to ev</w:t>
-      </w:r>
-      <w:r>
-        <w:rPr>
-          <w:rFonts w:asciiTheme="majorHAnsi" w:hAnsiTheme="majorHAnsi" w:cstheme="majorHAnsi"/>
-          <w:sz w:val="22"/>
-          <w:szCs w:val="22"/>
-        </w:rPr>
-        <w:t>ery single page on a website, links to social networks and a copyright statement. Footer is styled quite similar to the header, using dark gray colors. Links to social networks have a beautiful hover effect, changing the colors to the corresponding brand c</w:t>
-      </w:r>
-      <w:r>
-        <w:rPr>
-          <w:rFonts w:asciiTheme="majorHAnsi" w:hAnsiTheme="majorHAnsi" w:cstheme="majorHAnsi"/>
-          <w:sz w:val="22"/>
-          <w:szCs w:val="22"/>
-        </w:rPr>
-        <w:t xml:space="preserve">olor palette. </w:t>
+        <w:t xml:space="preserve">Footer is developed in a minimalistic style and demonstrates only necessary information. It consists of a footer-map with links to every single page on a website, links to social networks and a copyright statement. Footer is styled quite similar to the header, using dark gray colors. Links to social networks have a beautiful hover effect, changing the colors to the corresponding brand color palette. </w:t>
       </w:r>
     </w:p>
     <w:p>
@@ -2690,15 +2566,7 @@
           <w:sz w:val="22"/>
           <w:szCs w:val="22"/>
         </w:rPr>
-        <w:t>Home page is divided into 2 sections. In the first part, the user gets introduced to the owner. There is a John’s image and a short article describing his personality and work. Right after the article, a potential client is offered to study John’s professi</w:t>
-      </w:r>
-      <w:r>
-        <w:rPr>
-          <w:rFonts w:asciiTheme="majorHAnsi" w:hAnsiTheme="majorHAnsi" w:cstheme="majorHAnsi"/>
-          <w:sz w:val="22"/>
-          <w:szCs w:val="22"/>
-        </w:rPr>
-        <w:t xml:space="preserve">onal skills in the web development sphere, including HTML, CSS and JavaScript. </w:t>
+        <w:t xml:space="preserve">Home page is divided into 2 sections. In the first part, the user gets introduced to the owner. There is a John’s image and a short article describing his personality and work. Right after the article, a potential client is offered to study John’s professional skills in the web development sphere, including HTML, CSS and JavaScript. </w:t>
       </w:r>
     </w:p>
     <w:p>
@@ -2771,15 +2639,7 @@
           <w:sz w:val="22"/>
           <w:szCs w:val="22"/>
         </w:rPr>
-        <w:t xml:space="preserve"> more background information about the web developer is presented. The user here can find out where John was born, his educational backgr</w:t>
-      </w:r>
-      <w:r>
-        <w:rPr>
-          <w:rFonts w:asciiTheme="majorHAnsi" w:hAnsiTheme="majorHAnsi" w:cstheme="majorHAnsi"/>
-          <w:sz w:val="22"/>
-          <w:szCs w:val="22"/>
-        </w:rPr>
-        <w:t xml:space="preserve">ound and career path, with working experience in famous, leading companies. </w:t>
+        <w:t xml:space="preserve"> more background information about the web developer is presented. The user here can find out where John was born, his educational background and career path, with working experience in famous, leading companies. </w:t>
       </w:r>
     </w:p>
     <w:p>
@@ -2834,15 +2694,7 @@
           <w:sz w:val="22"/>
           <w:szCs w:val="22"/>
         </w:rPr>
-        <w:t>Coming to the contacts page, some really important information is provided. Here people may access John’s personal mobile phone number, email address and his current of</w:t>
-      </w:r>
-      <w:r>
-        <w:rPr>
-          <w:rFonts w:asciiTheme="majorHAnsi" w:hAnsiTheme="majorHAnsi" w:cstheme="majorHAnsi"/>
-          <w:sz w:val="22"/>
-          <w:szCs w:val="22"/>
-        </w:rPr>
-        <w:t xml:space="preserve">fice location on a map. The website also gives an opportunity to leave a message with a business offer, recommendation or complaint, using a nice looking form. </w:t>
+        <w:t xml:space="preserve">Coming to the contacts page, some really important information is provided. Here people may access John’s personal mobile phone number, email address and his current office location on a map. The website also gives an opportunity to leave a message with a business offer, recommendation or complaint, using a nice looking form. </w:t>
       </w:r>
     </w:p>
     <w:p>
@@ -2989,15 +2841,7 @@
           <w:sz w:val="22"/>
           <w:szCs w:val="22"/>
         </w:rPr>
-        <w:t xml:space="preserve"> technique, making the whole table responsive. Each table item has a hover effect, demonstrating the name of a particular projec</w:t>
-      </w:r>
-      <w:r>
-        <w:rPr>
-          <w:rFonts w:asciiTheme="majorHAnsi" w:hAnsiTheme="majorHAnsi" w:cstheme="majorHAnsi"/>
-          <w:sz w:val="22"/>
-          <w:szCs w:val="22"/>
-        </w:rPr>
-        <w:t>t on a dark background.</w:t>
+        <w:t xml:space="preserve"> technique, making the whole table responsive. Each table item has a hover effect, demonstrating the name of a particular project on a dark background.</w:t>
       </w:r>
     </w:p>
     <w:p>
@@ -3046,15 +2890,7 @@
           <w:sz w:val="22"/>
           <w:szCs w:val="22"/>
         </w:rPr>
-        <w:t>Finally, the gallery web page is developed to provide some memorable photos from important meetings and other events. Each photo is supplemented with a corresponding description and can be opened in a full size, by clicking</w:t>
-      </w:r>
-      <w:r>
-        <w:rPr>
-          <w:rFonts w:asciiTheme="majorHAnsi" w:hAnsiTheme="majorHAnsi" w:cstheme="majorHAnsi"/>
-          <w:sz w:val="22"/>
-          <w:szCs w:val="22"/>
-        </w:rPr>
-        <w:t xml:space="preserve"> on. </w:t>
+        <w:t xml:space="preserve">Finally, the gallery web page is developed to provide some memorable photos from important meetings and other events. Each photo is supplemented with a corresponding description and can be opened in a full size, by clicking on. </w:t>
       </w:r>
     </w:p>
     <w:p>
@@ -3098,15 +2934,7 @@
           <w:sz w:val="22"/>
           <w:szCs w:val="22"/>
         </w:rPr>
-        <w:t>To sum up, the website contains all the necessary functions and features needed for a web-developer to demonstrate his/her skills, background information and contacts. During the process of development only pure HTML, CSS and JavaScript w</w:t>
-      </w:r>
-      <w:r>
-        <w:rPr>
-          <w:rFonts w:asciiTheme="majorHAnsi" w:hAnsiTheme="majorHAnsi" w:cstheme="majorHAnsi"/>
-          <w:sz w:val="22"/>
-          <w:szCs w:val="22"/>
-        </w:rPr>
-        <w:t xml:space="preserve">ere used, none of the external libraries were applied and proper comments in the code were provided. </w:t>
+        <w:t xml:space="preserve">To sum up, the website contains all the necessary functions and features needed for a web-developer to demonstrate his/her skills, background information and contacts. During the process of development only pure HTML, CSS and JavaScript were used, none of the external libraries were applied and proper comments in the code were provided. </w:t>
       </w:r>
     </w:p>
     <w:p>
@@ -3296,6 +3124,17 @@
     <w:p>
       <w:pPr>
         <w:pStyle w:val="normal"/>
+        <w:rPr>
+          <w:rFonts w:asciiTheme="majorHAnsi" w:hAnsiTheme="majorHAnsi" w:cstheme="majorHAnsi"/>
+          <w:b/>
+          <w:sz w:val="22"/>
+          <w:szCs w:val="22"/>
+        </w:rPr>
+      </w:pPr>
+    </w:p>
+    <w:p>
+      <w:pPr>
+        <w:pStyle w:val="normal"/>
         <w:numPr>
           <w:ilvl w:val="0"/>
           <w:numId w:val="2"/>
@@ -3356,15 +3195,7 @@
           <w:sz w:val="22"/>
           <w:szCs w:val="22"/>
         </w:rPr>
-        <w:t>Colorlib, 2020. 53 Best Photo Gallery Website Templates 2020</w:t>
-      </w:r>
-      <w:r>
-        <w:rPr>
-          <w:rFonts w:asciiTheme="majorHAnsi" w:hAnsiTheme="majorHAnsi" w:cstheme="majorHAnsi"/>
-          <w:sz w:val="22"/>
-          <w:szCs w:val="22"/>
-        </w:rPr>
-        <w:t xml:space="preserve"> - Colorlib. [online] Colorlib. Available at: &lt;</w:t>
+        <w:t>Colorlib, 2020. 53 Best Photo Gallery Website Templates 2020 - Colorlib. [online] Colorlib. Available at: &lt;</w:t>
       </w:r>
       <w:hyperlink r:id="rId11">
         <w:r>
@@ -3395,27 +3226,20 @@
           <w:numId w:val="2"/>
         </w:numPr>
         <w:ind w:left="426" w:hanging="568"/>
-        <w:rPr>
-          <w:rFonts w:asciiTheme="majorHAnsi" w:hAnsiTheme="majorHAnsi" w:cstheme="majorHAnsi"/>
-          <w:sz w:val="22"/>
-          <w:szCs w:val="22"/>
-        </w:rPr>
-      </w:pPr>
-      <w:r>
-        <w:rPr>
-          <w:rFonts w:asciiTheme="majorHAnsi" w:hAnsiTheme="majorHAnsi" w:cstheme="majorHAnsi"/>
-          <w:sz w:val="22"/>
-          <w:szCs w:val="22"/>
-        </w:rPr>
-        <w:t>Livingston, D., 2018. Premiere Of Paramount Pictu</w:t>
-      </w:r>
-      <w:r>
-        <w:rPr>
-          <w:rFonts w:asciiTheme="majorHAnsi" w:hAnsiTheme="majorHAnsi" w:cstheme="majorHAnsi"/>
-          <w:sz w:val="22"/>
-          <w:szCs w:val="22"/>
-        </w:rPr>
-        <w:t>res' "Bumblebee" - Arrivals. [image] Available at: &lt;</w:t>
+        <w:jc w:val="left"/>
+        <w:rPr>
+          <w:rFonts w:asciiTheme="majorHAnsi" w:hAnsiTheme="majorHAnsi" w:cstheme="majorHAnsi"/>
+          <w:sz w:val="22"/>
+          <w:szCs w:val="22"/>
+        </w:rPr>
+      </w:pPr>
+      <w:r>
+        <w:rPr>
+          <w:rFonts w:asciiTheme="majorHAnsi" w:hAnsiTheme="majorHAnsi" w:cstheme="majorHAnsi"/>
+          <w:sz w:val="22"/>
+          <w:szCs w:val="22"/>
+        </w:rPr>
+        <w:t>Davidson, A., 2014. The MAZE Runner Miami. [image] Available at: &lt;</w:t>
       </w:r>
       <w:hyperlink r:id="rId12">
         <w:r>
@@ -3426,17 +3250,7 @@
             <w:szCs w:val="22"/>
             <w:u w:val="single"/>
           </w:rPr>
-          <w:t>https://www.gettyimages.com/detail/news-photo/dyl</w:t>
-        </w:r>
-        <w:r>
-          <w:rPr>
-            <w:rFonts w:asciiTheme="majorHAnsi" w:hAnsiTheme="majorHAnsi" w:cstheme="majorHAnsi"/>
-            <w:color w:val="1155CC"/>
-            <w:sz w:val="22"/>
-            <w:szCs w:val="22"/>
-            <w:u w:val="single"/>
-          </w:rPr>
-          <w:t>an-obrien-attends-the-premiere-of-paramount-pictures-news-photo/1079963432?</w:t>
+          <w:t>https://www.gettyimages.com/detail/news-photo/kaya-scodelario-dylan-obrien-and-will-poulter-attend-the-news-photo/454270340?</w:t>
         </w:r>
       </w:hyperlink>
       <w:hyperlink r:id="rId13">
@@ -3457,15 +3271,7 @@
           <w:sz w:val="22"/>
           <w:szCs w:val="22"/>
         </w:rPr>
-        <w:t>&gt; [Accessed 3</w:t>
-      </w:r>
-      <w:r>
-        <w:rPr>
-          <w:rFonts w:asciiTheme="majorHAnsi" w:hAnsiTheme="majorHAnsi" w:cstheme="majorHAnsi"/>
-          <w:sz w:val="22"/>
-          <w:szCs w:val="22"/>
-        </w:rPr>
-        <w:t xml:space="preserve"> November 2020].</w:t>
+        <w:t>&gt; [Accessed 4 November 2020].</w:t>
       </w:r>
     </w:p>
     <w:p>
@@ -3488,7 +3294,7 @@
           <w:sz w:val="22"/>
           <w:szCs w:val="22"/>
         </w:rPr>
-        <w:t>Polk, C., 2017. Screening Of CBS Films And Lionsgate's "American Assassin" - Red Carpet. [image] Available at: &lt;</w:t>
+        <w:t>Livingston, D., 2018. Premiere Of Paramount Pictures' "Bumblebee" - Arrivals. [image] Available at: &lt;</w:t>
       </w:r>
       <w:hyperlink r:id="rId14">
         <w:r>
@@ -3499,7 +3305,7 @@
             <w:szCs w:val="22"/>
             <w:u w:val="single"/>
           </w:rPr>
-          <w:t>https://www.gettyimages.com/detail/news-photo/dylan-obrien-arrives-to-the-screening-of-cbs-films-and-news-photo/846257890?</w:t>
+          <w:t>https://www.gettyimages.com/detail/news-photo/dylan-obrien-attends-the-premiere-of-paramount-pictures-news-photo/1079963432?</w:t>
         </w:r>
       </w:hyperlink>
       <w:hyperlink r:id="rId15">
@@ -3544,7 +3350,7 @@
           <w:sz w:val="22"/>
           <w:szCs w:val="22"/>
         </w:rPr>
-        <w:t>Winter, K., 2017. Comic-Con International 2017 - "Teen Wolf" Panel. [image] Available at: &lt;</w:t>
+        <w:t>MacMedan, D., 2017. Dylan O'brien, USA Today, September 13, 2017. [image] Available at: &lt;</w:t>
       </w:r>
       <w:hyperlink r:id="rId16">
         <w:r>
@@ -3555,7 +3361,7 @@
             <w:szCs w:val="22"/>
             <w:u w:val="single"/>
           </w:rPr>
-          <w:t>https://www.gettyimages.com/detail/news-photo/actors-dylan-obrien-and-tyler-posey-speak-onstage-at-the-news-photo/819885404?</w:t>
+          <w:t>https://www.gettyimages.com/detail/news-photo/actor-dylan-obrien-is-photographed-for-usa-today-on-august-news-photo/849472654?</w:t>
         </w:r>
       </w:hyperlink>
       <w:hyperlink r:id="rId17">
@@ -3600,7 +3406,7 @@
           <w:sz w:val="22"/>
           <w:szCs w:val="22"/>
         </w:rPr>
-        <w:t>Scarnici, J., 2015. Comic-Con International 2015 - MTV's "Teen Wolf" Panel. [image] Available at: &lt;</w:t>
+        <w:t>McCarthy, J., 2014. Twentieth Century Fox And Teen Vogue Host A Screening Of "The Maze Runner". [image] Available at: &lt;</w:t>
       </w:r>
       <w:hyperlink r:id="rId18">
         <w:r>
@@ -3611,7 +3417,7 @@
             <w:szCs w:val="22"/>
             <w:u w:val="single"/>
           </w:rPr>
-          <w:t>https://www.gettyimages.com/detail/news-photo/actor-dylan-obrien-speaks-onstage-at-mtvs-teen-wolf-panel-news-photo/480117738?</w:t>
+          <w:t>https://www.gettyimages.com/detail/news-photo/ki-hong-lee-patricia-clarkson-and-dylan-obrien-attend-the-news-photo/455505874?</w:t>
         </w:r>
       </w:hyperlink>
       <w:hyperlink r:id="rId19">
@@ -3632,7 +3438,7 @@
           <w:sz w:val="22"/>
           <w:szCs w:val="22"/>
         </w:rPr>
-        <w:t>&gt; [Accessed 3 November 2020].</w:t>
+        <w:t>&gt; [Accessed 5 November 2020].</w:t>
       </w:r>
     </w:p>
     <w:p>
@@ -3656,7 +3462,7 @@
           <w:sz w:val="22"/>
           <w:szCs w:val="22"/>
         </w:rPr>
-        <w:t>McKoy, K., 2017. Dylan O'brien, Los Angeles Times, September 10, 2017. [image] Available at: &lt;</w:t>
+        <w:t>McCarthy, J., 2014. Twentieth Century Fox And Teen Vogue Host A Screening Of "The Maze Runner". [image] Available at: &lt;</w:t>
       </w:r>
       <w:hyperlink r:id="rId20">
         <w:r>
@@ -3667,7 +3473,7 @@
             <w:szCs w:val="22"/>
             <w:u w:val="single"/>
           </w:rPr>
-          <w:t>https://www.gettyimages.com/detail/news-photo/actor-dylan-obrien-is-photographed-for-los-angeles-times-on-news-photo/855199526?</w:t>
+          <w:t>https://www.gettyimages.com/detail/news-photo/actors-kaya-scodelario-and-dylan-obrien-attend-the-maze-news-photo/455505944?</w:t>
         </w:r>
       </w:hyperlink>
       <w:hyperlink r:id="rId21">
@@ -3688,7 +3494,7 @@
           <w:sz w:val="22"/>
           <w:szCs w:val="22"/>
         </w:rPr>
-        <w:t>&gt; [Accessed 3 November 2020].</w:t>
+        <w:t>&gt; [Accessed 5 November 2020].</w:t>
       </w:r>
     </w:p>
     <w:p>
@@ -3712,7 +3518,7 @@
           <w:sz w:val="22"/>
           <w:szCs w:val="22"/>
         </w:rPr>
-        <w:t>MacMedan, D., 2017. Dylan O'brien, USA Today, September 13, 2017. [image] Available at: &lt;</w:t>
+        <w:t>McKoy, K., 2017. Dylan O'brien, Los Angeles Times, September 10, 2017. [image] Available at: &lt;</w:t>
       </w:r>
       <w:hyperlink r:id="rId22">
         <w:r>
@@ -3723,7 +3529,7 @@
             <w:szCs w:val="22"/>
             <w:u w:val="single"/>
           </w:rPr>
-          <w:t>https://www.gettyimages.com/detail/news-photo/actor-dylan-obrien-is-photographed-for-usa-today-on-august-news-photo/849472654?</w:t>
+          <w:t>https://www.gettyimages.com/detail/news-photo/actor-dylan-obrien-is-photographed-for-los-angeles-times-on-news-photo/855199526?</w:t>
         </w:r>
       </w:hyperlink>
       <w:hyperlink r:id="rId23">
@@ -3755,28 +3561,19 @@
           <w:numId w:val="2"/>
         </w:numPr>
         <w:ind w:left="426" w:hanging="568"/>
-        <w:jc w:val="left"/>
-        <w:rPr>
-          <w:rFonts w:asciiTheme="majorHAnsi" w:hAnsiTheme="majorHAnsi" w:cstheme="majorHAnsi"/>
-          <w:sz w:val="22"/>
-          <w:szCs w:val="22"/>
-        </w:rPr>
-      </w:pPr>
-      <w:r>
-        <w:rPr>
-          <w:rFonts w:asciiTheme="majorHAnsi" w:hAnsiTheme="majorHAnsi" w:cstheme="majorHAnsi"/>
-          <w:sz w:val="22"/>
-          <w:szCs w:val="22"/>
-        </w:rPr>
-        <w:t>Schipper, M., 2017. Build Presents Dylan O'brien, Taylor Kit</w:t>
-      </w:r>
-      <w:r>
-        <w:rPr>
-          <w:rFonts w:asciiTheme="majorHAnsi" w:hAnsiTheme="majorHAnsi" w:cstheme="majorHAnsi"/>
-          <w:sz w:val="22"/>
-          <w:szCs w:val="22"/>
-        </w:rPr>
-        <w:t>sch &amp; Michael Cuesta Discussing "American Assassin". [image] Available at: &lt;</w:t>
+        <w:rPr>
+          <w:rFonts w:asciiTheme="majorHAnsi" w:hAnsiTheme="majorHAnsi" w:cstheme="majorHAnsi"/>
+          <w:sz w:val="22"/>
+          <w:szCs w:val="22"/>
+        </w:rPr>
+      </w:pPr>
+      <w:r>
+        <w:rPr>
+          <w:rFonts w:asciiTheme="majorHAnsi" w:hAnsiTheme="majorHAnsi" w:cstheme="majorHAnsi"/>
+          <w:sz w:val="22"/>
+          <w:szCs w:val="22"/>
+        </w:rPr>
+        <w:t>Polk, C., 2017. Screening Of CBS Films And Lionsgate's "American Assassin" - Red Carpet. [image] Available at: &lt;</w:t>
       </w:r>
       <w:hyperlink r:id="rId24">
         <w:r>
@@ -3787,17 +3584,7 @@
             <w:szCs w:val="22"/>
             <w:u w:val="single"/>
           </w:rPr>
-          <w:t>https://www.gettyimages</w:t>
-        </w:r>
-        <w:r>
-          <w:rPr>
-            <w:rFonts w:asciiTheme="majorHAnsi" w:hAnsiTheme="majorHAnsi" w:cstheme="majorHAnsi"/>
-            <w:color w:val="1155CC"/>
-            <w:sz w:val="22"/>
-            <w:szCs w:val="22"/>
-            <w:u w:val="single"/>
-          </w:rPr>
-          <w:t>.com/detail/news-photo/director-michael-cuesta-and-actors-dylan-obrien-and-taylor-news-photo/843422240?</w:t>
+          <w:t>https://www.gettyimages.com/detail/news-photo/dylan-obrien-arrives-to-the-screening-of-cbs-films-and-news-photo/846257890?</w:t>
         </w:r>
       </w:hyperlink>
       <w:hyperlink r:id="rId25">
@@ -3843,7 +3630,7 @@
           <w:szCs w:val="22"/>
         </w:rPr>
         <w:lastRenderedPageBreak/>
-        <w:t>Windle, M., 2015. MTV Teen Wolf Los Angeles Premiere Party - Arrivals. [image] Available at: &lt;</w:t>
+        <w:t>Scarnici, J., 2015. Comic-Con International 2015 - MTV's "Teen Wolf" Panel. [image] Available at: &lt;</w:t>
       </w:r>
       <w:hyperlink r:id="rId26">
         <w:r>
@@ -3854,7 +3641,7 @@
             <w:szCs w:val="22"/>
             <w:u w:val="single"/>
           </w:rPr>
-          <w:t>https://www.gettyimages.com/detail/news-photo/actors-dylan-sprayberry-cody-christian-tyler-posey-arden-news-photo/502143806?</w:t>
+          <w:t>https://www.gettyimages.com/detail/news-photo/actor-dylan-obrien-speaks-onstage-at-mtvs-teen-wolf-panel-news-photo/480117738?</w:t>
         </w:r>
       </w:hyperlink>
       <w:hyperlink r:id="rId27">
@@ -3875,7 +3662,7 @@
           <w:sz w:val="22"/>
           <w:szCs w:val="22"/>
         </w:rPr>
-        <w:t>&gt; [Accessed 4 November 2020].</w:t>
+        <w:t>&gt; [Accessed 3 November 2020].</w:t>
       </w:r>
     </w:p>
     <w:p>
@@ -3899,7 +3686,7 @@
           <w:sz w:val="22"/>
           <w:szCs w:val="22"/>
         </w:rPr>
-        <w:t>Davidson, A., 2014. The MAZE Runner Miami. [image] Available at: &lt;</w:t>
+        <w:t>Schipper, M., 2017. Build Presents Dylan O'brien, Taylor Kitsch &amp; Michael Cuesta Discussing "American Assassin". [image] Available at: &lt;</w:t>
       </w:r>
       <w:hyperlink r:id="rId28">
         <w:r>
@@ -3910,7 +3697,7 @@
             <w:szCs w:val="22"/>
             <w:u w:val="single"/>
           </w:rPr>
-          <w:t>https://www.gettyimages.com/detail/news-photo/kaya-scodelario-dylan-obrien-and-will-poulter-attend-the-news-photo/454270340?</w:t>
+          <w:t>https://www.gettyimages.com/detail/news-photo/director-michael-cuesta-and-actors-dylan-obrien-and-taylor-news-photo/843422240?</w:t>
         </w:r>
       </w:hyperlink>
       <w:hyperlink r:id="rId29">
@@ -3931,7 +3718,7 @@
           <w:sz w:val="22"/>
           <w:szCs w:val="22"/>
         </w:rPr>
-        <w:t>&gt; [Accessed 4 November 2020].</w:t>
+        <w:t>&gt; [Accessed 3 November 2020].</w:t>
       </w:r>
     </w:p>
     <w:p>
@@ -3966,17 +3753,7 @@
             <w:szCs w:val="22"/>
             <w:u w:val="single"/>
           </w:rPr>
-          <w:t>https://www.gettyimages.com/detail/news-photo/actors-ansel-elgort-and-dylan-obrien-in-the-green-room-at</w:t>
-        </w:r>
-        <w:r>
-          <w:rPr>
-            <w:rFonts w:asciiTheme="majorHAnsi" w:hAnsiTheme="majorHAnsi" w:cstheme="majorHAnsi"/>
-            <w:color w:val="1155CC"/>
-            <w:sz w:val="22"/>
-            <w:szCs w:val="22"/>
-            <w:u w:val="single"/>
-          </w:rPr>
-          <w:t>-news-photo/452816162?</w:t>
+          <w:t>https://www.gettyimages.com/detail/news-photo/actors-ansel-elgort-and-dylan-obrien-in-the-green-room-at-news-photo/452816162?</w:t>
         </w:r>
       </w:hyperlink>
       <w:hyperlink r:id="rId31">
@@ -4021,15 +3798,7 @@
           <w:sz w:val="22"/>
           <w:szCs w:val="22"/>
         </w:rPr>
-        <w:t>McCarthy, J., 2014. Twentieth Centu</w:t>
-      </w:r>
-      <w:r>
-        <w:rPr>
-          <w:rFonts w:asciiTheme="majorHAnsi" w:hAnsiTheme="majorHAnsi" w:cstheme="majorHAnsi"/>
-          <w:sz w:val="22"/>
-          <w:szCs w:val="22"/>
-        </w:rPr>
-        <w:t>ry Fox And Teen Vogue Host A Screening Of "The Maze Runner". [image] Available at: &lt;</w:t>
+        <w:t>Windle, M., 2015. MTV Teen Wolf Los Angeles Premiere Party - Arrivals. [image] Available at: &lt;</w:t>
       </w:r>
       <w:hyperlink r:id="rId32">
         <w:r>
@@ -4040,17 +3809,7 @@
             <w:szCs w:val="22"/>
             <w:u w:val="single"/>
           </w:rPr>
-          <w:t>https://www.gett</w:t>
-        </w:r>
-        <w:r>
-          <w:rPr>
-            <w:rFonts w:asciiTheme="majorHAnsi" w:hAnsiTheme="majorHAnsi" w:cstheme="majorHAnsi"/>
-            <w:color w:val="1155CC"/>
-            <w:sz w:val="22"/>
-            <w:szCs w:val="22"/>
-            <w:u w:val="single"/>
-          </w:rPr>
-          <w:t>yimages.com/detail/news-photo/ki-hong-lee-patricia-clarkson-and-dylan-obrien-attend-the-news-photo/455505874?</w:t>
+          <w:t>https://www.gettyimages.com/detail/news-photo/actors-dylan-sprayberry-cody-christian-tyler-posey-arden-news-photo/502143806?</w:t>
         </w:r>
       </w:hyperlink>
       <w:hyperlink r:id="rId33">
@@ -4071,7 +3830,7 @@
           <w:sz w:val="22"/>
           <w:szCs w:val="22"/>
         </w:rPr>
-        <w:t>&gt; [Accessed 5 November 2020].</w:t>
+        <w:t>&gt; [Accessed 4 November 2020].</w:t>
       </w:r>
     </w:p>
     <w:p>
@@ -4095,7 +3854,7 @@
           <w:sz w:val="22"/>
           <w:szCs w:val="22"/>
         </w:rPr>
-        <w:t>McCarthy, J., 2014. Twentieth Century Fox And Teen Vogue Host A Screening Of "The Maze Runner". [image] Available at: &lt;</w:t>
+        <w:t>Winter, K., 2017. Comic-Con International 2017 - "Teen Wolf" Panel. [image] Available at: &lt;</w:t>
       </w:r>
       <w:hyperlink r:id="rId34">
         <w:r>
@@ -4106,17 +3865,7 @@
             <w:szCs w:val="22"/>
             <w:u w:val="single"/>
           </w:rPr>
-          <w:t>https://www.gettyimages.com/detail/news-photo/actors-kaya-scodelario-and-dylan-obrien-attend-the-maze-ne</w:t>
-        </w:r>
-        <w:r>
-          <w:rPr>
-            <w:rFonts w:asciiTheme="majorHAnsi" w:hAnsiTheme="majorHAnsi" w:cstheme="majorHAnsi"/>
-            <w:color w:val="1155CC"/>
-            <w:sz w:val="22"/>
-            <w:szCs w:val="22"/>
-            <w:u w:val="single"/>
-          </w:rPr>
-          <w:t>ws-photo/455505944?</w:t>
+          <w:t>https://www.gettyimages.com/detail/news-photo/actors-dylan-obrien-and-tyler-posey-speak-onstage-at-the-news-photo/819885404?</w:t>
         </w:r>
       </w:hyperlink>
       <w:hyperlink r:id="rId35">
@@ -4137,19 +3886,8 @@
           <w:sz w:val="22"/>
           <w:szCs w:val="22"/>
         </w:rPr>
-        <w:t>&gt; [Accessed 5 November 2020].</w:t>
-      </w:r>
-    </w:p>
-    <w:p>
-      <w:pPr>
-        <w:pStyle w:val="normal"/>
-        <w:rPr>
-          <w:rFonts w:asciiTheme="majorHAnsi" w:hAnsiTheme="majorHAnsi" w:cstheme="majorHAnsi"/>
-          <w:b/>
-          <w:sz w:val="22"/>
-          <w:szCs w:val="22"/>
-        </w:rPr>
-      </w:pPr>
+        <w:t>&gt; [Accessed 3 November 2020].</w:t>
+      </w:r>
     </w:p>
     <w:p>
       <w:pPr>
@@ -4252,14 +3990,7 @@
         <w:sz w:val="20"/>
         <w:szCs w:val="20"/>
       </w:rPr>
-      <w:t>00008918</w:t>
-    </w:r>
-    <w:r>
-      <w:rPr>
-        <w:sz w:val="20"/>
-        <w:szCs w:val="20"/>
-      </w:rPr>
-      <w:t xml:space="preserve">                  </w:t>
+      <w:t xml:space="preserve">00008918                  </w:t>
     </w:r>
     <w:r>
       <w:rPr>
@@ -4310,7 +4041,7 @@
         <w:sz w:val="20"/>
         <w:szCs w:val="20"/>
       </w:rPr>
-      <w:t>2</w:t>
+      <w:t>1</w:t>
     </w:r>
     <w:r>
       <w:rPr>
@@ -4807,6 +4538,7 @@
   <w:style w:type="paragraph" w:default="1" w:styleId="a">
     <w:name w:val="Normal"/>
     <w:qFormat/>
+    <w:rsid w:val="001F1560"/>
   </w:style>
   <w:style w:type="paragraph" w:styleId="1">
     <w:name w:val="heading 1"/>

</xml_diff>